<commit_message>
AWF Diagramm geändert, AWF Beschreibungen Fertig
</commit_message>
<xml_diff>
--- a/UML/Sprint 0/BeschreibungAWF.docx
+++ b/UML/Sprint 0/BeschreibungAWF.docx
@@ -18,8 +18,16 @@
             <w:tcW w:w="2695" w:type="dxa"/>
           </w:tcPr>
           <w:p>
-            <w:r>
-              <w:t>Name:</w:t>
+            <w:proofErr w:type="spellStart"/>
+            <w:r>
+              <w:t>s</w:t>
+            </w:r>
+            <w:r>
+              <w:t>Name</w:t>
+            </w:r>
+            <w:proofErr w:type="spellEnd"/>
+            <w:r>
+              <w:t>:</w:t>
             </w:r>
           </w:p>
         </w:tc>
@@ -1879,19 +1887,7 @@
           </w:tcPr>
           <w:p>
             <w:r>
-              <w:t>4.</w:t>
-            </w:r>
-            <w:r>
-              <w:t xml:space="preserve"> a)</w:t>
-            </w:r>
-            <w:r>
-              <w:t xml:space="preserve"> Fehlende Zutaten </w:t>
-            </w:r>
-            <w:r>
-              <w:t>– Zur Alexa Einkaufsliste Hinzufügen</w:t>
-            </w:r>
-            <w:r>
-              <w:t xml:space="preserve"> </w:t>
+              <w:t xml:space="preserve">4. a) Fehlende Zutaten – Zur Alexa Einkaufsliste Hinzufügen </w:t>
             </w:r>
           </w:p>
         </w:tc>
@@ -3174,10 +3170,7 @@
               <w:t>8</w:t>
             </w:r>
             <w:r>
-              <w:t xml:space="preserve">. Zutatenausschluss </w:t>
-            </w:r>
-            <w:r>
-              <w:t>Entfernen</w:t>
+              <w:t>. Zutatenausschluss Entfernen</w:t>
             </w:r>
           </w:p>
         </w:tc>
@@ -3199,10 +3192,7 @@
           </w:tcPr>
           <w:p>
             <w:r>
-              <w:t xml:space="preserve">Der Nutzer kann Zutaten, </w:t>
-            </w:r>
-            <w:r>
-              <w:t>mit denen er wieder Kochen möchte, aus dem Ausschluss entfernen. Bspw. Lösche Erdnüsse von der Liste mit Ausgeschlossenen Zutaten.</w:t>
+              <w:t>Der Nutzer kann Zutaten, mit denen er wieder Kochen möchte, aus dem Ausschluss entfernen. Bspw. Lösche Erdnüsse von der Liste mit Ausgeschlossenen Zutaten.</w:t>
             </w:r>
           </w:p>
         </w:tc>
@@ -3246,13 +3236,7 @@
           </w:tcPr>
           <w:p>
             <w:r>
-              <w:t xml:space="preserve">Nutzer sagt, dass er eine oder mehrere Zutaten </w:t>
-            </w:r>
-            <w:r>
-              <w:t>aus dem Ausschluss entfernen</w:t>
-            </w:r>
-            <w:r>
-              <w:t xml:space="preserve"> will.</w:t>
+              <w:t>Nutzer sagt, dass er eine oder mehrere Zutaten aus dem Ausschluss entfernen will.</w:t>
             </w:r>
           </w:p>
         </w:tc>
@@ -3296,19 +3280,7 @@
           </w:tcPr>
           <w:p>
             <w:r>
-              <w:t>Liste von Zutaten, welche</w:t>
-            </w:r>
-            <w:r>
-              <w:t xml:space="preserve"> vom</w:t>
-            </w:r>
-            <w:r>
-              <w:t xml:space="preserve"> Aus</w:t>
-            </w:r>
-            <w:r>
-              <w:t>schluss gelöscht</w:t>
-            </w:r>
-            <w:r>
-              <w:t xml:space="preserve"> werden sollen.</w:t>
+              <w:t>Liste von Zutaten, welche vom Ausschluss gelöscht werden sollen.</w:t>
             </w:r>
           </w:p>
         </w:tc>
@@ -4074,8 +4046,6 @@
       </w:pPr>
     </w:p>
     <w:p>
-      <w:bookmarkStart w:id="0" w:name="_GoBack"/>
-      <w:bookmarkEnd w:id="0"/>
       <w:r>
         <w:br w:type="page"/>
       </w:r>
@@ -4110,6 +4080,9 @@
             <w:r>
               <w:t>10. Ausgabefluss Steuern</w:t>
             </w:r>
+            <w:r>
+              <w:t xml:space="preserve"> - weiter</w:t>
+            </w:r>
           </w:p>
         </w:tc>
       </w:tr>
@@ -4130,7 +4103,7 @@
           </w:tcPr>
           <w:p>
             <w:r>
-              <w:t>Dem Nutzer werden alle möglichen Kommandos vorgelesen.</w:t>
+              <w:t xml:space="preserve">Der Nutzer befindet sich in einem Rezept oder in der Zubereitung, er hat bereits Anweisungen erhalten. Das System wartet darauf das der Nutzer bereit ist um mit dem nächsten Schritt fortzufahren. Dies tut der Nutzer indem er bspw. Alexa weiter sagt. </w:t>
             </w:r>
           </w:p>
         </w:tc>
@@ -4174,7 +4147,10 @@
           </w:tcPr>
           <w:p>
             <w:r>
-              <w:t>Der Nutzer bittet um Hilfe</w:t>
+              <w:t xml:space="preserve">Der Nutzer </w:t>
+            </w:r>
+            <w:r>
+              <w:t>sagt „weiter“</w:t>
             </w:r>
           </w:p>
         </w:tc>
@@ -4196,6 +4172,28 @@
           </w:tcPr>
           <w:p>
             <w:r>
+              <w:t>Nutzer befindet sich in einem Rezept oder in einer Rezeptzubereitung</w:t>
+            </w:r>
+          </w:p>
+        </w:tc>
+      </w:tr>
+      <w:tr>
+        <w:tc>
+          <w:tcPr>
+            <w:tcW w:w="2695" w:type="dxa"/>
+          </w:tcPr>
+          <w:p>
+            <w:r>
+              <w:t>Eingehende Informationen:</w:t>
+            </w:r>
+          </w:p>
+        </w:tc>
+        <w:tc>
+          <w:tcPr>
+            <w:tcW w:w="6321" w:type="dxa"/>
+          </w:tcPr>
+          <w:p>
+            <w:r>
               <w:t>-</w:t>
             </w:r>
           </w:p>
@@ -4208,6 +4206,283 @@
           </w:tcPr>
           <w:p>
             <w:r>
+              <w:t>Ergebnisse:</w:t>
+            </w:r>
+          </w:p>
+        </w:tc>
+        <w:tc>
+          <w:tcPr>
+            <w:tcW w:w="6321" w:type="dxa"/>
+          </w:tcPr>
+          <w:p>
+            <w:r>
+              <w:t>Ausgabe der Zutat, bzw. des Kochschrittes.</w:t>
+            </w:r>
+          </w:p>
+        </w:tc>
+      </w:tr>
+      <w:tr>
+        <w:tc>
+          <w:tcPr>
+            <w:tcW w:w="2695" w:type="dxa"/>
+          </w:tcPr>
+          <w:p>
+            <w:r>
+              <w:t>Ablauf:</w:t>
+            </w:r>
+          </w:p>
+        </w:tc>
+        <w:tc>
+          <w:tcPr>
+            <w:tcW w:w="6321" w:type="dxa"/>
+          </w:tcPr>
+          <w:p>
+            <w:r>
+              <w:t>1. Äußerungen Analysieren</w:t>
+            </w:r>
+          </w:p>
+          <w:p>
+            <w:r>
+              <w:t xml:space="preserve">2. </w:t>
+            </w:r>
+            <w:r>
+              <w:t>Nächsten Schritt ausgeben</w:t>
+            </w:r>
+          </w:p>
+        </w:tc>
+      </w:tr>
+      <w:tr>
+        <w:tc>
+          <w:tcPr>
+            <w:tcW w:w="2695" w:type="dxa"/>
+          </w:tcPr>
+          <w:p>
+            <w:r>
+              <w:t>Alternativen:</w:t>
+            </w:r>
+          </w:p>
+        </w:tc>
+        <w:tc>
+          <w:tcPr>
+            <w:tcW w:w="6321" w:type="dxa"/>
+          </w:tcPr>
+          <w:p>
+            <w:r>
+              <w:t>-</w:t>
+            </w:r>
+          </w:p>
+        </w:tc>
+      </w:tr>
+      <w:tr>
+        <w:tc>
+          <w:tcPr>
+            <w:tcW w:w="2695" w:type="dxa"/>
+          </w:tcPr>
+          <w:p>
+            <w:r>
+              <w:t>Offene Punkte:</w:t>
+            </w:r>
+          </w:p>
+        </w:tc>
+        <w:tc>
+          <w:tcPr>
+            <w:tcW w:w="6321" w:type="dxa"/>
+          </w:tcPr>
+          <w:p>
+            <w:r>
+              <w:t>-</w:t>
+            </w:r>
+          </w:p>
+        </w:tc>
+      </w:tr>
+      <w:tr>
+        <w:tc>
+          <w:tcPr>
+            <w:tcW w:w="2695" w:type="dxa"/>
+          </w:tcPr>
+          <w:p>
+            <w:r>
+              <w:t>Änderungshistorie:</w:t>
+            </w:r>
+          </w:p>
+        </w:tc>
+        <w:tc>
+          <w:tcPr>
+            <w:tcW w:w="6321" w:type="dxa"/>
+          </w:tcPr>
+          <w:p>
+            <w:r>
+              <w:t xml:space="preserve">12.11.18 erstellt </w:t>
+            </w:r>
+            <w:r>
+              <w:t>–</w:t>
+            </w:r>
+            <w:r>
+              <w:t xml:space="preserve"> Eschrich</w:t>
+            </w:r>
+          </w:p>
+        </w:tc>
+      </w:tr>
+      <w:tr>
+        <w:tc>
+          <w:tcPr>
+            <w:tcW w:w="2695" w:type="dxa"/>
+          </w:tcPr>
+          <w:p>
+            <w:r>
+              <w:t>Sonstiges, Anmerkungen</w:t>
+            </w:r>
+          </w:p>
+        </w:tc>
+        <w:tc>
+          <w:tcPr>
+            <w:tcW w:w="6321" w:type="dxa"/>
+          </w:tcPr>
+          <w:p>
+            <w:r>
+              <w:t>-</w:t>
+            </w:r>
+          </w:p>
+        </w:tc>
+      </w:tr>
+    </w:tbl>
+    <w:p>
+      <w:pPr>
+        <w:spacing w:after="0"/>
+      </w:pPr>
+    </w:p>
+    <w:p>
+      <w:pPr>
+        <w:spacing w:after="0"/>
+      </w:pPr>
+    </w:p>
+    <w:tbl>
+      <w:tblPr>
+        <w:tblStyle w:val="TableGrid"/>
+        <w:tblW w:w="0" w:type="auto"/>
+        <w:tblLook w:val="04A0" w:firstRow="1" w:lastRow="0" w:firstColumn="1" w:lastColumn="0" w:noHBand="0" w:noVBand="1"/>
+      </w:tblPr>
+      <w:tblGrid>
+        <w:gridCol w:w="2695"/>
+        <w:gridCol w:w="6321"/>
+      </w:tblGrid>
+      <w:tr>
+        <w:tc>
+          <w:tcPr>
+            <w:tcW w:w="2695" w:type="dxa"/>
+          </w:tcPr>
+          <w:p>
+            <w:r>
+              <w:t>Name:</w:t>
+            </w:r>
+          </w:p>
+        </w:tc>
+        <w:tc>
+          <w:tcPr>
+            <w:tcW w:w="6321" w:type="dxa"/>
+          </w:tcPr>
+          <w:p>
+            <w:r>
+              <w:t>10. Ausgabefluss Steuern – x Schritt/e zurück</w:t>
+            </w:r>
+          </w:p>
+        </w:tc>
+      </w:tr>
+      <w:tr>
+        <w:tc>
+          <w:tcPr>
+            <w:tcW w:w="2695" w:type="dxa"/>
+          </w:tcPr>
+          <w:p>
+            <w:r>
+              <w:t>Kurzbeschreibung:</w:t>
+            </w:r>
+          </w:p>
+        </w:tc>
+        <w:tc>
+          <w:tcPr>
+            <w:tcW w:w="6321" w:type="dxa"/>
+          </w:tcPr>
+          <w:p>
+            <w:r>
+              <w:t>Der Nutzer befindet sich in einem Rezept oder in der Zubereitung, er hat bereits Anweisungen erhalten, diese jedoch Vergessen um sie erneut zu hören kann er Alexa bspw. sagen das sie 2 Schritte zurück gehen soll.</w:t>
+            </w:r>
+          </w:p>
+        </w:tc>
+      </w:tr>
+      <w:tr>
+        <w:tc>
+          <w:tcPr>
+            <w:tcW w:w="2695" w:type="dxa"/>
+          </w:tcPr>
+          <w:p>
+            <w:r>
+              <w:t>Akteure:</w:t>
+            </w:r>
+          </w:p>
+        </w:tc>
+        <w:tc>
+          <w:tcPr>
+            <w:tcW w:w="6321" w:type="dxa"/>
+          </w:tcPr>
+          <w:p>
+            <w:r>
+              <w:t>Nutzer</w:t>
+            </w:r>
+          </w:p>
+        </w:tc>
+      </w:tr>
+      <w:tr>
+        <w:tc>
+          <w:tcPr>
+            <w:tcW w:w="2695" w:type="dxa"/>
+          </w:tcPr>
+          <w:p>
+            <w:r>
+              <w:t>Auslöser:</w:t>
+            </w:r>
+          </w:p>
+        </w:tc>
+        <w:tc>
+          <w:tcPr>
+            <w:tcW w:w="6321" w:type="dxa"/>
+          </w:tcPr>
+          <w:p>
+            <w:r>
+              <w:t>Der Nutzer sagt „zurück“ oder „x Schritte zurück“</w:t>
+            </w:r>
+          </w:p>
+        </w:tc>
+      </w:tr>
+      <w:tr>
+        <w:tc>
+          <w:tcPr>
+            <w:tcW w:w="2695" w:type="dxa"/>
+          </w:tcPr>
+          <w:p>
+            <w:r>
+              <w:t>Vorbedingungen:</w:t>
+            </w:r>
+          </w:p>
+        </w:tc>
+        <w:tc>
+          <w:tcPr>
+            <w:tcW w:w="6321" w:type="dxa"/>
+          </w:tcPr>
+          <w:p>
+            <w:r>
+              <w:t>Nutzer befindet sich in einem Rezept oder in einer Rezeptzubereitung</w:t>
+            </w:r>
+          </w:p>
+        </w:tc>
+      </w:tr>
+      <w:tr>
+        <w:tc>
+          <w:tcPr>
+            <w:tcW w:w="2695" w:type="dxa"/>
+          </w:tcPr>
+          <w:p>
+            <w:r>
               <w:t>Eingehende Informationen:</w:t>
             </w:r>
           </w:p>
@@ -4217,6 +4492,76 @@
             <w:tcW w:w="6321" w:type="dxa"/>
           </w:tcPr>
           <w:p>
+            <w:bookmarkStart w:id="0" w:name="_GoBack"/>
+            <w:bookmarkEnd w:id="0"/>
+          </w:p>
+        </w:tc>
+      </w:tr>
+      <w:tr>
+        <w:tc>
+          <w:tcPr>
+            <w:tcW w:w="2695" w:type="dxa"/>
+          </w:tcPr>
+          <w:p>
+            <w:r>
+              <w:t>Ergebnisse:</w:t>
+            </w:r>
+          </w:p>
+        </w:tc>
+        <w:tc>
+          <w:tcPr>
+            <w:tcW w:w="6321" w:type="dxa"/>
+          </w:tcPr>
+          <w:p>
+            <w:r>
+              <w:t>Ausgabe der nächsten Zutat, bzw. des nächsten Kochschrittes.</w:t>
+            </w:r>
+          </w:p>
+        </w:tc>
+      </w:tr>
+      <w:tr>
+        <w:tc>
+          <w:tcPr>
+            <w:tcW w:w="2695" w:type="dxa"/>
+          </w:tcPr>
+          <w:p>
+            <w:r>
+              <w:t>Ablauf:</w:t>
+            </w:r>
+          </w:p>
+        </w:tc>
+        <w:tc>
+          <w:tcPr>
+            <w:tcW w:w="6321" w:type="dxa"/>
+          </w:tcPr>
+          <w:p>
+            <w:r>
+              <w:t>1. Äußerungen Analysieren</w:t>
+            </w:r>
+          </w:p>
+          <w:p>
+            <w:r>
+              <w:t>2. Nächsten Schritt ausgeben</w:t>
+            </w:r>
+          </w:p>
+        </w:tc>
+      </w:tr>
+      <w:tr>
+        <w:tc>
+          <w:tcPr>
+            <w:tcW w:w="2695" w:type="dxa"/>
+          </w:tcPr>
+          <w:p>
+            <w:r>
+              <w:t>Alternativen:</w:t>
+            </w:r>
+          </w:p>
+        </w:tc>
+        <w:tc>
+          <w:tcPr>
+            <w:tcW w:w="6321" w:type="dxa"/>
+          </w:tcPr>
+          <w:p>
             <w:r>
               <w:t>-</w:t>
             </w:r>
@@ -4230,56 +4575,7 @@
           </w:tcPr>
           <w:p>
             <w:r>
-              <w:t>Ergebnisse:</w:t>
-            </w:r>
-          </w:p>
-        </w:tc>
-        <w:tc>
-          <w:tcPr>
-            <w:tcW w:w="6321" w:type="dxa"/>
-          </w:tcPr>
-          <w:p>
-            <w:r>
-              <w:t>Ausgabe aller Kommandos.</w:t>
-            </w:r>
-          </w:p>
-        </w:tc>
-      </w:tr>
-      <w:tr>
-        <w:tc>
-          <w:tcPr>
-            <w:tcW w:w="2695" w:type="dxa"/>
-          </w:tcPr>
-          <w:p>
-            <w:r>
-              <w:t>Ablauf:</w:t>
-            </w:r>
-          </w:p>
-        </w:tc>
-        <w:tc>
-          <w:tcPr>
-            <w:tcW w:w="6321" w:type="dxa"/>
-          </w:tcPr>
-          <w:p>
-            <w:r>
-              <w:t>1. Äußerungen Analysieren</w:t>
-            </w:r>
-          </w:p>
-          <w:p>
-            <w:r>
-              <w:t>2. Hilfe ausgeben</w:t>
-            </w:r>
-          </w:p>
-        </w:tc>
-      </w:tr>
-      <w:tr>
-        <w:tc>
-          <w:tcPr>
-            <w:tcW w:w="2695" w:type="dxa"/>
-          </w:tcPr>
-          <w:p>
-            <w:r>
-              <w:t>Alternativen:</w:t>
+              <w:t>Offene Punkte:</w:t>
             </w:r>
           </w:p>
         </w:tc>
@@ -4301,28 +4597,6 @@
           </w:tcPr>
           <w:p>
             <w:r>
-              <w:t>Offene Punkte:</w:t>
-            </w:r>
-          </w:p>
-        </w:tc>
-        <w:tc>
-          <w:tcPr>
-            <w:tcW w:w="6321" w:type="dxa"/>
-          </w:tcPr>
-          <w:p>
-            <w:r>
-              <w:t>-</w:t>
-            </w:r>
-          </w:p>
-        </w:tc>
-      </w:tr>
-      <w:tr>
-        <w:tc>
-          <w:tcPr>
-            <w:tcW w:w="2695" w:type="dxa"/>
-          </w:tcPr>
-          <w:p>
-            <w:r>
               <w:t>Änderungshistorie:</w:t>
             </w:r>
           </w:p>
@@ -4333,7 +4607,7 @@
           </w:tcPr>
           <w:p>
             <w:r>
-              <w:t>12.11.18 erstellt - Eschrich</w:t>
+              <w:t>12.11.18 erstellt – Eschrich</w:t>
             </w:r>
           </w:p>
         </w:tc>

</xml_diff>

<commit_message>
#14 AWF Beschreibungen Format
</commit_message>
<xml_diff>
--- a/UML/Sprint 0/BeschreibungAWF.docx
+++ b/UML/Sprint 0/BeschreibungAWF.docx
@@ -138,7 +138,15 @@
           </w:tcPr>
           <w:p>
             <w:r>
-              <w:t>Der Skill wurde geöffnet</w:t>
+              <w:t xml:space="preserve">Der </w:t>
+            </w:r>
+            <w:proofErr w:type="spellStart"/>
+            <w:r>
+              <w:t>Skill</w:t>
+            </w:r>
+            <w:proofErr w:type="spellEnd"/>
+            <w:r>
+              <w:t xml:space="preserve"> wurde geöffnet</w:t>
             </w:r>
             <w:r>
               <w:t>.</w:t>
@@ -250,8 +258,13 @@
                 <w:numId w:val="1"/>
               </w:numPr>
             </w:pPr>
-            <w:r>
-              <w:t>Skill wurde geöffnet</w:t>
+            <w:proofErr w:type="spellStart"/>
+            <w:r>
+              <w:t>Skill</w:t>
+            </w:r>
+            <w:proofErr w:type="spellEnd"/>
+            <w:r>
+              <w:t xml:space="preserve"> wurde geöffnet</w:t>
             </w:r>
           </w:p>
           <w:p>
@@ -284,8 +297,30 @@
               <w:rPr>
                 <w:lang w:val="en-US"/>
               </w:rPr>
-              <w:t xml:space="preserve"> ob Erstnutzer</w:t>
-            </w:r>
+              <w:t xml:space="preserve"> </w:t>
+            </w:r>
+            <w:proofErr w:type="spellStart"/>
+            <w:r>
+              <w:rPr>
+                <w:lang w:val="en-US"/>
+              </w:rPr>
+              <w:t>ob</w:t>
+            </w:r>
+            <w:proofErr w:type="spellEnd"/>
+            <w:r>
+              <w:rPr>
+                <w:lang w:val="en-US"/>
+              </w:rPr>
+              <w:t xml:space="preserve"> </w:t>
+            </w:r>
+            <w:proofErr w:type="spellStart"/>
+            <w:r>
+              <w:rPr>
+                <w:lang w:val="en-US"/>
+              </w:rPr>
+              <w:t>Erstnutzer</w:t>
+            </w:r>
+            <w:proofErr w:type="spellEnd"/>
           </w:p>
           <w:p>
             <w:pPr>
@@ -753,11 +788,19 @@
                 <w:lang w:val="en-US"/>
               </w:rPr>
             </w:pPr>
+            <w:proofErr w:type="spellStart"/>
             <w:r>
               <w:rPr>
                 <w:lang w:val="en-US"/>
               </w:rPr>
-              <w:t xml:space="preserve">Rezepte </w:t>
+              <w:t>Rezepte</w:t>
+            </w:r>
+            <w:proofErr w:type="spellEnd"/>
+            <w:r>
+              <w:rPr>
+                <w:lang w:val="en-US"/>
+              </w:rPr>
+              <w:t xml:space="preserve"> </w:t>
             </w:r>
             <w:r>
               <w:t>s</w:t>
@@ -858,8 +901,13 @@
           </w:p>
           <w:p>
             <w:r>
-              <w:t>15.11.18 Rechtschreibung verbessert - Hausler</w:t>
-            </w:r>
+              <w:t xml:space="preserve">15.11.18 Rechtschreibung verbessert - </w:t>
+            </w:r>
+            <w:proofErr w:type="spellStart"/>
+            <w:r>
+              <w:t>Hausler</w:t>
+            </w:r>
+            <w:proofErr w:type="spellEnd"/>
           </w:p>
         </w:tc>
       </w:tr>
@@ -1283,6 +1331,11 @@
         </w:tc>
       </w:tr>
     </w:tbl>
+    <w:p>
+      <w:pPr>
+        <w:spacing w:after="0"/>
+      </w:pPr>
+    </w:p>
     <w:p>
       <w:pPr>
         <w:spacing w:after="0"/>
@@ -2454,8 +2507,13 @@
           </w:p>
           <w:p>
             <w:r>
-              <w:t>15.11.18 Rechtschreibung verbessert - Hausler</w:t>
-            </w:r>
+              <w:t xml:space="preserve">15.11.18 Rechtschreibung verbessert - </w:t>
+            </w:r>
+            <w:proofErr w:type="spellStart"/>
+            <w:r>
+              <w:t>Hausler</w:t>
+            </w:r>
+            <w:proofErr w:type="spellEnd"/>
           </w:p>
         </w:tc>
       </w:tr>
@@ -2820,6 +2878,371 @@
       <w:pPr>
         <w:spacing w:after="0"/>
       </w:pPr>
+    </w:p>
+    <w:tbl>
+      <w:tblPr>
+        <w:tblStyle w:val="Tabellenraster"/>
+        <w:tblW w:w="0" w:type="auto"/>
+        <w:tblLook w:val="04A0" w:firstRow="1" w:lastRow="0" w:firstColumn="1" w:lastColumn="0" w:noHBand="0" w:noVBand="1"/>
+      </w:tblPr>
+      <w:tblGrid>
+        <w:gridCol w:w="2695"/>
+        <w:gridCol w:w="6321"/>
+      </w:tblGrid>
+      <w:tr>
+        <w:tc>
+          <w:tcPr>
+            <w:tcW w:w="2695" w:type="dxa"/>
+          </w:tcPr>
+          <w:p>
+            <w:r>
+              <w:br w:type="page"/>
+              <w:t>Name:</w:t>
+            </w:r>
+          </w:p>
+        </w:tc>
+        <w:tc>
+          <w:tcPr>
+            <w:tcW w:w="6321" w:type="dxa"/>
+          </w:tcPr>
+          <w:p>
+            <w:r>
+              <w:t>6</w:t>
+            </w:r>
+            <w:r>
+              <w:t>. Zutaten</w:t>
+            </w:r>
+            <w:r>
+              <w:t xml:space="preserve"> </w:t>
+            </w:r>
+            <w:r>
+              <w:t>a</w:t>
+            </w:r>
+            <w:r>
+              <w:t>usschließen</w:t>
+            </w:r>
+          </w:p>
+        </w:tc>
+      </w:tr>
+      <w:tr>
+        <w:tc>
+          <w:tcPr>
+            <w:tcW w:w="2695" w:type="dxa"/>
+          </w:tcPr>
+          <w:p>
+            <w:r>
+              <w:t>Kurzbeschreibung:</w:t>
+            </w:r>
+          </w:p>
+        </w:tc>
+        <w:tc>
+          <w:tcPr>
+            <w:tcW w:w="6321" w:type="dxa"/>
+          </w:tcPr>
+          <w:p>
+            <w:r>
+              <w:t>Der Nutzer kann Zutaten, gegen die er bspw. allergisch ist</w:t>
+            </w:r>
+            <w:r>
+              <w:t>,</w:t>
+            </w:r>
+            <w:r>
+              <w:t xml:space="preserve"> ausschließen, so dass ihm keine Rezepte dafür vorgeschlagen werden. Der Nutzer sagt bspw. </w:t>
+            </w:r>
+            <w:r>
+              <w:t>‘I</w:t>
+            </w:r>
+            <w:r>
+              <w:t>ch bin allergisch gegen Erdnüsse</w:t>
+            </w:r>
+            <w:r>
+              <w:t>‘</w:t>
+            </w:r>
+            <w:r>
+              <w:t>.</w:t>
+            </w:r>
+          </w:p>
+        </w:tc>
+      </w:tr>
+      <w:tr>
+        <w:tc>
+          <w:tcPr>
+            <w:tcW w:w="2695" w:type="dxa"/>
+          </w:tcPr>
+          <w:p>
+            <w:r>
+              <w:t>Akteure:</w:t>
+            </w:r>
+          </w:p>
+        </w:tc>
+        <w:tc>
+          <w:tcPr>
+            <w:tcW w:w="6321" w:type="dxa"/>
+          </w:tcPr>
+          <w:p>
+            <w:r>
+              <w:t>Nutzer</w:t>
+            </w:r>
+          </w:p>
+        </w:tc>
+      </w:tr>
+      <w:tr>
+        <w:tc>
+          <w:tcPr>
+            <w:tcW w:w="2695" w:type="dxa"/>
+          </w:tcPr>
+          <w:p>
+            <w:r>
+              <w:t>Auslöser:</w:t>
+            </w:r>
+          </w:p>
+        </w:tc>
+        <w:tc>
+          <w:tcPr>
+            <w:tcW w:w="6321" w:type="dxa"/>
+          </w:tcPr>
+          <w:p>
+            <w:r>
+              <w:t xml:space="preserve">Der </w:t>
+            </w:r>
+            <w:r>
+              <w:t>Nutzer sagt, dass er eine oder mehrere Zutaten ausschließen will.</w:t>
+            </w:r>
+          </w:p>
+        </w:tc>
+      </w:tr>
+      <w:tr>
+        <w:tc>
+          <w:tcPr>
+            <w:tcW w:w="2695" w:type="dxa"/>
+          </w:tcPr>
+          <w:p>
+            <w:r>
+              <w:t>Vorbedingungen:</w:t>
+            </w:r>
+          </w:p>
+        </w:tc>
+        <w:tc>
+          <w:tcPr>
+            <w:tcW w:w="6321" w:type="dxa"/>
+          </w:tcPr>
+          <w:p>
+            <w:r>
+              <w:t>-</w:t>
+            </w:r>
+          </w:p>
+        </w:tc>
+      </w:tr>
+      <w:tr>
+        <w:tc>
+          <w:tcPr>
+            <w:tcW w:w="2695" w:type="dxa"/>
+          </w:tcPr>
+          <w:p>
+            <w:r>
+              <w:t>Eingehende Informationen:</w:t>
+            </w:r>
+          </w:p>
+        </w:tc>
+        <w:tc>
+          <w:tcPr>
+            <w:tcW w:w="6321" w:type="dxa"/>
+          </w:tcPr>
+          <w:p>
+            <w:r>
+              <w:t xml:space="preserve">Liste von Zutaten, welche </w:t>
+            </w:r>
+            <w:r>
+              <w:t>a</w:t>
+            </w:r>
+            <w:r>
+              <w:t>usgeschlossen werden sollen.</w:t>
+            </w:r>
+          </w:p>
+        </w:tc>
+      </w:tr>
+      <w:tr>
+        <w:tc>
+          <w:tcPr>
+            <w:tcW w:w="2695" w:type="dxa"/>
+          </w:tcPr>
+          <w:p>
+            <w:r>
+              <w:t>Ergebnisse:</w:t>
+            </w:r>
+          </w:p>
+        </w:tc>
+        <w:tc>
+          <w:tcPr>
+            <w:tcW w:w="6321" w:type="dxa"/>
+          </w:tcPr>
+          <w:p>
+            <w:r>
+              <w:t xml:space="preserve">Speicherung der </w:t>
+            </w:r>
+            <w:r>
+              <w:t>a</w:t>
+            </w:r>
+            <w:r>
+              <w:t>usgeschlossenen Zutaten</w:t>
+            </w:r>
+          </w:p>
+        </w:tc>
+      </w:tr>
+      <w:tr>
+        <w:tc>
+          <w:tcPr>
+            <w:tcW w:w="2695" w:type="dxa"/>
+          </w:tcPr>
+          <w:p>
+            <w:r>
+              <w:t>Ablauf:</w:t>
+            </w:r>
+          </w:p>
+        </w:tc>
+        <w:tc>
+          <w:tcPr>
+            <w:tcW w:w="6321" w:type="dxa"/>
+          </w:tcPr>
+          <w:p>
+            <w:pPr>
+              <w:pStyle w:val="Listenabsatz"/>
+              <w:numPr>
+                <w:ilvl w:val="0"/>
+                <w:numId w:val="17"/>
+              </w:numPr>
+            </w:pPr>
+            <w:r>
+              <w:t>Äußerungen analysieren</w:t>
+            </w:r>
+          </w:p>
+          <w:p>
+            <w:pPr>
+              <w:pStyle w:val="Listenabsatz"/>
+              <w:numPr>
+                <w:ilvl w:val="0"/>
+                <w:numId w:val="17"/>
+              </w:numPr>
+            </w:pPr>
+            <w:r>
+              <w:t>Liste ausgeschlossener Zutaten in Äußerung finden</w:t>
+            </w:r>
+          </w:p>
+          <w:p>
+            <w:pPr>
+              <w:pStyle w:val="Listenabsatz"/>
+              <w:numPr>
+                <w:ilvl w:val="0"/>
+                <w:numId w:val="17"/>
+              </w:numPr>
+            </w:pPr>
+            <w:r>
+              <w:t xml:space="preserve">Ausgeschlossene Zutaten </w:t>
+            </w:r>
+            <w:r>
+              <w:t>s</w:t>
+            </w:r>
+            <w:r>
+              <w:t>peichern</w:t>
+            </w:r>
+          </w:p>
+        </w:tc>
+      </w:tr>
+      <w:tr>
+        <w:tc>
+          <w:tcPr>
+            <w:tcW w:w="2695" w:type="dxa"/>
+          </w:tcPr>
+          <w:p>
+            <w:r>
+              <w:t>Alternativen:</w:t>
+            </w:r>
+          </w:p>
+        </w:tc>
+        <w:tc>
+          <w:tcPr>
+            <w:tcW w:w="6321" w:type="dxa"/>
+          </w:tcPr>
+          <w:p>
+            <w:r>
+              <w:t>-</w:t>
+            </w:r>
+          </w:p>
+        </w:tc>
+      </w:tr>
+      <w:tr>
+        <w:tc>
+          <w:tcPr>
+            <w:tcW w:w="2695" w:type="dxa"/>
+          </w:tcPr>
+          <w:p>
+            <w:r>
+              <w:t>Offene Punkte:</w:t>
+            </w:r>
+          </w:p>
+        </w:tc>
+        <w:tc>
+          <w:tcPr>
+            <w:tcW w:w="6321" w:type="dxa"/>
+          </w:tcPr>
+          <w:p>
+            <w:r>
+              <w:t>-</w:t>
+            </w:r>
+          </w:p>
+        </w:tc>
+      </w:tr>
+      <w:tr>
+        <w:tc>
+          <w:tcPr>
+            <w:tcW w:w="2695" w:type="dxa"/>
+          </w:tcPr>
+          <w:p>
+            <w:r>
+              <w:t>Änderungshistorie:</w:t>
+            </w:r>
+          </w:p>
+        </w:tc>
+        <w:tc>
+          <w:tcPr>
+            <w:tcW w:w="6321" w:type="dxa"/>
+          </w:tcPr>
+          <w:p>
+            <w:r>
+              <w:t>12.11.18 erstellt - Eschrich</w:t>
+            </w:r>
+          </w:p>
+        </w:tc>
+      </w:tr>
+      <w:tr>
+        <w:tc>
+          <w:tcPr>
+            <w:tcW w:w="2695" w:type="dxa"/>
+          </w:tcPr>
+          <w:p>
+            <w:r>
+              <w:t>Sonstiges, Anmerkungen</w:t>
+            </w:r>
+          </w:p>
+        </w:tc>
+        <w:tc>
+          <w:tcPr>
+            <w:tcW w:w="6321" w:type="dxa"/>
+          </w:tcPr>
+          <w:p>
+            <w:r>
+              <w:t>-</w:t>
+            </w:r>
+          </w:p>
+        </w:tc>
+      </w:tr>
+    </w:tbl>
+    <w:p>
+      <w:pPr>
+        <w:spacing w:after="0"/>
+      </w:pPr>
+    </w:p>
+    <w:p>
       <w:r>
         <w:br w:type="page"/>
       </w:r>
@@ -2852,19 +3275,22 @@
           </w:tcPr>
           <w:p>
             <w:r>
-              <w:t>6</w:t>
-            </w:r>
-            <w:r>
-              <w:t>. Zutaten</w:t>
-            </w:r>
-            <w:r>
-              <w:t xml:space="preserve"> </w:t>
+              <w:t>7</w:t>
+            </w:r>
+            <w:r>
+              <w:t xml:space="preserve">. </w:t>
             </w:r>
             <w:r>
               <w:t>a</w:t>
             </w:r>
             <w:r>
-              <w:t>usschließen</w:t>
+              <w:t xml:space="preserve">usgeschlossene Zutaten </w:t>
+            </w:r>
+            <w:r>
+              <w:t>a</w:t>
+            </w:r>
+            <w:r>
+              <w:t>usgeben</w:t>
             </w:r>
           </w:p>
         </w:tc>
@@ -2886,22 +3312,60 @@
           </w:tcPr>
           <w:p>
             <w:r>
-              <w:t>Der Nutzer kann Zutaten, gegen die er bspw. allergisch ist</w:t>
-            </w:r>
-            <w:r>
-              <w:t>,</w:t>
-            </w:r>
-            <w:r>
-              <w:t xml:space="preserve"> ausschließen, so dass ihm keine Rezepte dafür vorgeschlagen werden. Der Nutzer sagt bspw. </w:t>
-            </w:r>
-            <w:r>
-              <w:t>‘I</w:t>
-            </w:r>
-            <w:r>
-              <w:t>ch bin allergisch gegen Erdnüsse</w:t>
-            </w:r>
-            <w:r>
-              <w:t>‘</w:t>
+              <w:t>Der Nutzer kann Zutaten</w:t>
+            </w:r>
+            <w:r>
+              <w:t>, welche er ausgeschlossen hat ausgeben lassen.</w:t>
+            </w:r>
+          </w:p>
+        </w:tc>
+      </w:tr>
+      <w:tr>
+        <w:tc>
+          <w:tcPr>
+            <w:tcW w:w="2695" w:type="dxa"/>
+          </w:tcPr>
+          <w:p>
+            <w:r>
+              <w:t>Akteure:</w:t>
+            </w:r>
+          </w:p>
+        </w:tc>
+        <w:tc>
+          <w:tcPr>
+            <w:tcW w:w="6321" w:type="dxa"/>
+          </w:tcPr>
+          <w:p>
+            <w:r>
+              <w:t>Nutzer</w:t>
+            </w:r>
+          </w:p>
+        </w:tc>
+      </w:tr>
+      <w:tr>
+        <w:tc>
+          <w:tcPr>
+            <w:tcW w:w="2695" w:type="dxa"/>
+          </w:tcPr>
+          <w:p>
+            <w:r>
+              <w:t>Auslöser:</w:t>
+            </w:r>
+          </w:p>
+        </w:tc>
+        <w:tc>
+          <w:tcPr>
+            <w:tcW w:w="6321" w:type="dxa"/>
+          </w:tcPr>
+          <w:p>
+            <w:r>
+              <w:t xml:space="preserve">Nutzer </w:t>
+            </w:r>
+            <w:r>
+              <w:t xml:space="preserve">fragt, welche Zutaten ausgeschlossen </w:t>
+            </w:r>
+            <w:r>
+              <w:t>wurden</w:t>
             </w:r>
             <w:r>
               <w:t>.</w:t>
@@ -2916,53 +3380,6 @@
           </w:tcPr>
           <w:p>
             <w:r>
-              <w:t>Akteure:</w:t>
-            </w:r>
-          </w:p>
-        </w:tc>
-        <w:tc>
-          <w:tcPr>
-            <w:tcW w:w="6321" w:type="dxa"/>
-          </w:tcPr>
-          <w:p>
-            <w:r>
-              <w:t>Nutzer</w:t>
-            </w:r>
-          </w:p>
-        </w:tc>
-      </w:tr>
-      <w:tr>
-        <w:tc>
-          <w:tcPr>
-            <w:tcW w:w="2695" w:type="dxa"/>
-          </w:tcPr>
-          <w:p>
-            <w:r>
-              <w:t>Auslöser:</w:t>
-            </w:r>
-          </w:p>
-        </w:tc>
-        <w:tc>
-          <w:tcPr>
-            <w:tcW w:w="6321" w:type="dxa"/>
-          </w:tcPr>
-          <w:p>
-            <w:r>
-              <w:t xml:space="preserve">Der </w:t>
-            </w:r>
-            <w:r>
-              <w:t>Nutzer sagt, dass er eine oder mehrere Zutaten ausschließen will.</w:t>
-            </w:r>
-          </w:p>
-        </w:tc>
-      </w:tr>
-      <w:tr>
-        <w:tc>
-          <w:tcPr>
-            <w:tcW w:w="2695" w:type="dxa"/>
-          </w:tcPr>
-          <w:p>
-            <w:r>
               <w:t>Vorbedingungen:</w:t>
             </w:r>
           </w:p>
@@ -2995,13 +3412,7 @@
           </w:tcPr>
           <w:p>
             <w:r>
-              <w:t xml:space="preserve">Liste von Zutaten, welche </w:t>
-            </w:r>
-            <w:r>
-              <w:t>a</w:t>
-            </w:r>
-            <w:r>
-              <w:t>usgeschlossen werden sollen.</w:t>
+              <w:t>-</w:t>
             </w:r>
           </w:p>
         </w:tc>
@@ -3023,13 +3434,7 @@
           </w:tcPr>
           <w:p>
             <w:r>
-              <w:t xml:space="preserve">Speicherung der </w:t>
-            </w:r>
-            <w:r>
-              <w:t>a</w:t>
-            </w:r>
-            <w:r>
-              <w:t>usgeschlossenen Zutaten</w:t>
+              <w:t>Ausgabe der ausgeschlossenen Zutaten des Nutzers.</w:t>
             </w:r>
           </w:p>
         </w:tc>
@@ -3054,7 +3459,7 @@
               <w:pStyle w:val="Listenabsatz"/>
               <w:numPr>
                 <w:ilvl w:val="0"/>
-                <w:numId w:val="17"/>
+                <w:numId w:val="18"/>
               </w:numPr>
             </w:pPr>
             <w:r>
@@ -3066,29 +3471,11 @@
               <w:pStyle w:val="Listenabsatz"/>
               <w:numPr>
                 <w:ilvl w:val="0"/>
-                <w:numId w:val="17"/>
+                <w:numId w:val="18"/>
               </w:numPr>
             </w:pPr>
             <w:r>
-              <w:t>Liste ausgeschlossener Zutaten in Äußerung finden</w:t>
-            </w:r>
-          </w:p>
-          <w:p>
-            <w:pPr>
-              <w:pStyle w:val="Listenabsatz"/>
-              <w:numPr>
-                <w:ilvl w:val="0"/>
-                <w:numId w:val="17"/>
-              </w:numPr>
-            </w:pPr>
-            <w:r>
-              <w:t xml:space="preserve">Ausgeschlossene Zutaten </w:t>
-            </w:r>
-            <w:r>
-              <w:t>s</w:t>
-            </w:r>
-            <w:r>
-              <w:t>peichern</w:t>
+              <w:t>Liste ausgeschlossener Zutaten ausgeben</w:t>
             </w:r>
           </w:p>
         </w:tc>
@@ -3182,6 +3569,11 @@
         </w:tc>
       </w:tr>
     </w:tbl>
+    <w:p>
+      <w:pPr>
+        <w:spacing w:after="0"/>
+      </w:pPr>
+    </w:p>
     <w:p>
       <w:pPr>
         <w:spacing w:after="0"/>
@@ -3214,47 +3606,68 @@
           </w:tcPr>
           <w:p>
             <w:r>
-              <w:t>7</w:t>
-            </w:r>
-            <w:r>
-              <w:t xml:space="preserve">. </w:t>
+              <w:t>8</w:t>
+            </w:r>
+            <w:r>
+              <w:t xml:space="preserve">. Zutatenausschluss </w:t>
+            </w:r>
+            <w:r>
+              <w:t>e</w:t>
+            </w:r>
+            <w:r>
+              <w:t>ntfernen</w:t>
+            </w:r>
+          </w:p>
+        </w:tc>
+      </w:tr>
+      <w:tr>
+        <w:tc>
+          <w:tcPr>
+            <w:tcW w:w="2695" w:type="dxa"/>
+          </w:tcPr>
+          <w:p>
+            <w:r>
+              <w:t>Kurzbeschreibung:</w:t>
+            </w:r>
+          </w:p>
+        </w:tc>
+        <w:tc>
+          <w:tcPr>
+            <w:tcW w:w="6321" w:type="dxa"/>
+          </w:tcPr>
+          <w:p>
+            <w:r>
+              <w:t>Der Nutzer kan</w:t>
+            </w:r>
+            <w:r>
+              <w:t>n Zutaten, die er ausgeschlossen hatte, wiederherstellen</w:t>
+            </w:r>
+            <w:r>
+              <w:t xml:space="preserve">. Bspw. </w:t>
+            </w:r>
+            <w:r>
+              <w:t>‘</w:t>
+            </w:r>
+            <w:r>
+              <w:t xml:space="preserve">Lösche Erdnüsse von der Liste </w:t>
+            </w:r>
+            <w:r>
+              <w:t>der</w:t>
+            </w:r>
+            <w:r>
+              <w:t xml:space="preserve"> </w:t>
             </w:r>
             <w:r>
               <w:t>a</w:t>
             </w:r>
             <w:r>
-              <w:t xml:space="preserve">usgeschlossene Zutaten </w:t>
-            </w:r>
-            <w:r>
-              <w:t>a</w:t>
-            </w:r>
-            <w:r>
-              <w:t>usgeben</w:t>
-            </w:r>
-          </w:p>
-        </w:tc>
-      </w:tr>
-      <w:tr>
-        <w:tc>
-          <w:tcPr>
-            <w:tcW w:w="2695" w:type="dxa"/>
-          </w:tcPr>
-          <w:p>
-            <w:r>
-              <w:t>Kurzbeschreibung:</w:t>
-            </w:r>
-          </w:p>
-        </w:tc>
-        <w:tc>
-          <w:tcPr>
-            <w:tcW w:w="6321" w:type="dxa"/>
-          </w:tcPr>
-          <w:p>
-            <w:r>
-              <w:t>Der Nutzer kann Zutaten</w:t>
-            </w:r>
-            <w:r>
-              <w:t>, welche er ausgeschlossen hat ausgeben lassen.</w:t>
+              <w:t>usgeschlossenen Zutaten</w:t>
+            </w:r>
+            <w:r>
+              <w:t>‘</w:t>
+            </w:r>
+            <w:r>
+              <w:t>.</w:t>
             </w:r>
           </w:p>
         </w:tc>
@@ -3298,16 +3711,7 @@
           </w:tcPr>
           <w:p>
             <w:r>
-              <w:t xml:space="preserve">Nutzer </w:t>
-            </w:r>
-            <w:r>
-              <w:t xml:space="preserve">fragt, welche Zutaten ausgeschlossen </w:t>
-            </w:r>
-            <w:r>
-              <w:t>wurden</w:t>
-            </w:r>
-            <w:r>
-              <w:t>.</w:t>
+              <w:t>Nutzer sagt, dass er eine oder mehrere Zutaten aus dem Ausschluss entfernen will.</w:t>
             </w:r>
           </w:p>
         </w:tc>
@@ -3351,7 +3755,7 @@
           </w:tcPr>
           <w:p>
             <w:r>
-              <w:t>-</w:t>
+              <w:t>Liste von Zutaten, welche vom Ausschluss gelöscht werden sollen.</w:t>
             </w:r>
           </w:p>
         </w:tc>
@@ -3373,7 +3777,7 @@
           </w:tcPr>
           <w:p>
             <w:r>
-              <w:t>Ausgabe der ausgeschlossenen Zutaten des Nutzers.</w:t>
+              <w:t>Aktualisierung der ausgeschlossenen Zutaten</w:t>
             </w:r>
           </w:p>
         </w:tc>
@@ -3398,7 +3802,7 @@
               <w:pStyle w:val="Listenabsatz"/>
               <w:numPr>
                 <w:ilvl w:val="0"/>
-                <w:numId w:val="18"/>
+                <w:numId w:val="19"/>
               </w:numPr>
             </w:pPr>
             <w:r>
@@ -3410,11 +3814,38 @@
               <w:pStyle w:val="Listenabsatz"/>
               <w:numPr>
                 <w:ilvl w:val="0"/>
-                <w:numId w:val="18"/>
+                <w:numId w:val="19"/>
               </w:numPr>
             </w:pPr>
             <w:r>
-              <w:t>Liste ausgeschlossener Zutaten ausgeben</w:t>
+              <w:t xml:space="preserve">Liste </w:t>
+            </w:r>
+            <w:r>
+              <w:t xml:space="preserve">von </w:t>
+            </w:r>
+            <w:r>
+              <w:t>Zutaten in Äußerung finden</w:t>
+            </w:r>
+          </w:p>
+          <w:p>
+            <w:pPr>
+              <w:pStyle w:val="Listenabsatz"/>
+              <w:numPr>
+                <w:ilvl w:val="0"/>
+                <w:numId w:val="19"/>
+              </w:numPr>
+            </w:pPr>
+            <w:r>
+              <w:t xml:space="preserve">Zutaten von </w:t>
+            </w:r>
+            <w:r>
+              <w:t>Ausschluss</w:t>
+            </w:r>
+            <w:r>
+              <w:t>-Liste</w:t>
+            </w:r>
+            <w:r>
+              <w:t xml:space="preserve"> entfernen</w:t>
             </w:r>
           </w:p>
         </w:tc>
@@ -3480,8 +3911,24 @@
           </w:tcPr>
           <w:p>
             <w:r>
-              <w:t>12.11.18 erstellt - Eschrich</w:t>
-            </w:r>
+              <w:t xml:space="preserve">12.11.18 erstellt </w:t>
+            </w:r>
+            <w:r>
+              <w:t>–</w:t>
+            </w:r>
+            <w:r>
+              <w:t xml:space="preserve"> Eschrich</w:t>
+            </w:r>
+          </w:p>
+          <w:p>
+            <w:r>
+              <w:t xml:space="preserve">15.11.18 kleine Anpassungen - </w:t>
+            </w:r>
+            <w:proofErr w:type="spellStart"/>
+            <w:r>
+              <w:t>Hausler</w:t>
+            </w:r>
+            <w:proofErr w:type="spellEnd"/>
           </w:p>
         </w:tc>
       </w:tr>
@@ -3508,6 +3955,11 @@
         </w:tc>
       </w:tr>
     </w:tbl>
+    <w:p>
+      <w:pPr>
+        <w:spacing w:after="0"/>
+      </w:pPr>
+    </w:p>
     <w:p>
       <w:pPr>
         <w:spacing w:after="0"/>
@@ -3540,16 +3992,7 @@
           </w:tcPr>
           <w:p>
             <w:r>
-              <w:t>8</w:t>
-            </w:r>
-            <w:r>
-              <w:t xml:space="preserve">. Zutatenausschluss </w:t>
-            </w:r>
-            <w:r>
-              <w:t>e</w:t>
-            </w:r>
-            <w:r>
-              <w:t>ntfernen</w:t>
+              <w:t>9. Hilfe</w:t>
             </w:r>
           </w:p>
         </w:tc>
@@ -3571,37 +4014,7 @@
           </w:tcPr>
           <w:p>
             <w:r>
-              <w:t>Der Nutzer kan</w:t>
-            </w:r>
-            <w:r>
-              <w:t>n Zutaten, die er ausgeschlossen hatte, wiederherstellen</w:t>
-            </w:r>
-            <w:r>
-              <w:t xml:space="preserve">. Bspw. </w:t>
-            </w:r>
-            <w:r>
-              <w:t>‘</w:t>
-            </w:r>
-            <w:r>
-              <w:t xml:space="preserve">Lösche Erdnüsse von der Liste </w:t>
-            </w:r>
-            <w:r>
-              <w:t>der</w:t>
-            </w:r>
-            <w:r>
-              <w:t xml:space="preserve"> </w:t>
-            </w:r>
-            <w:r>
-              <w:t>a</w:t>
-            </w:r>
-            <w:r>
-              <w:t>usgeschlossenen Zutaten</w:t>
-            </w:r>
-            <w:r>
-              <w:t>‘</w:t>
-            </w:r>
-            <w:r>
-              <w:t>.</w:t>
+              <w:t>Dem Nutzer werden alle möglichen Kommandos vorgelesen.</w:t>
             </w:r>
           </w:p>
         </w:tc>
@@ -3645,7 +4058,7 @@
           </w:tcPr>
           <w:p>
             <w:r>
-              <w:t>Nutzer sagt, dass er eine oder mehrere Zutaten aus dem Ausschluss entfernen will.</w:t>
+              <w:t>Der Nutzer bittet um Hilfe.</w:t>
             </w:r>
           </w:p>
         </w:tc>
@@ -3689,7 +4102,7 @@
           </w:tcPr>
           <w:p>
             <w:r>
-              <w:t>Liste von Zutaten, welche vom Ausschluss gelöscht werden sollen.</w:t>
+              <w:t>-</w:t>
             </w:r>
           </w:p>
         </w:tc>
@@ -3711,7 +4124,7 @@
           </w:tcPr>
           <w:p>
             <w:r>
-              <w:t>Aktualisierung der ausgeschlossenen Zutaten</w:t>
+              <w:t>Ausgabe aller Kommandos.</w:t>
             </w:r>
           </w:p>
         </w:tc>
@@ -3732,342 +4145,8 @@
             <w:tcW w:w="6321" w:type="dxa"/>
           </w:tcPr>
           <w:p>
-            <w:pPr>
-              <w:pStyle w:val="Listenabsatz"/>
-              <w:numPr>
-                <w:ilvl w:val="0"/>
-                <w:numId w:val="19"/>
-              </w:numPr>
-            </w:pPr>
-            <w:r>
-              <w:t>Äußerungen analysieren</w:t>
-            </w:r>
-          </w:p>
-          <w:p>
-            <w:pPr>
-              <w:pStyle w:val="Listenabsatz"/>
-              <w:numPr>
-                <w:ilvl w:val="0"/>
-                <w:numId w:val="19"/>
-              </w:numPr>
-            </w:pPr>
-            <w:r>
-              <w:t xml:space="preserve">Liste </w:t>
-            </w:r>
-            <w:r>
-              <w:t xml:space="preserve">von </w:t>
-            </w:r>
-            <w:r>
-              <w:t>Zutaten in Äußerung finden</w:t>
-            </w:r>
-          </w:p>
-          <w:p>
-            <w:pPr>
-              <w:pStyle w:val="Listenabsatz"/>
-              <w:numPr>
-                <w:ilvl w:val="0"/>
-                <w:numId w:val="19"/>
-              </w:numPr>
-            </w:pPr>
-            <w:r>
-              <w:t xml:space="preserve">Zutaten von </w:t>
-            </w:r>
-            <w:r>
-              <w:t>Ausschluss</w:t>
-            </w:r>
-            <w:r>
-              <w:t>-Liste</w:t>
-            </w:r>
-            <w:r>
-              <w:t xml:space="preserve"> entfernen</w:t>
-            </w:r>
-          </w:p>
-        </w:tc>
-      </w:tr>
-      <w:tr>
-        <w:tc>
-          <w:tcPr>
-            <w:tcW w:w="2695" w:type="dxa"/>
-          </w:tcPr>
-          <w:p>
-            <w:r>
-              <w:t>Alternativen:</w:t>
-            </w:r>
-          </w:p>
-        </w:tc>
-        <w:tc>
-          <w:tcPr>
-            <w:tcW w:w="6321" w:type="dxa"/>
-          </w:tcPr>
-          <w:p>
-            <w:r>
-              <w:t>-</w:t>
-            </w:r>
-          </w:p>
-        </w:tc>
-      </w:tr>
-      <w:tr>
-        <w:tc>
-          <w:tcPr>
-            <w:tcW w:w="2695" w:type="dxa"/>
-          </w:tcPr>
-          <w:p>
-            <w:r>
-              <w:t>Offene Punkte:</w:t>
-            </w:r>
-          </w:p>
-        </w:tc>
-        <w:tc>
-          <w:tcPr>
-            <w:tcW w:w="6321" w:type="dxa"/>
-          </w:tcPr>
-          <w:p>
-            <w:r>
-              <w:t>-</w:t>
-            </w:r>
-          </w:p>
-        </w:tc>
-      </w:tr>
-      <w:tr>
-        <w:tc>
-          <w:tcPr>
-            <w:tcW w:w="2695" w:type="dxa"/>
-          </w:tcPr>
-          <w:p>
-            <w:r>
-              <w:t>Änderungshistorie:</w:t>
-            </w:r>
-          </w:p>
-        </w:tc>
-        <w:tc>
-          <w:tcPr>
-            <w:tcW w:w="6321" w:type="dxa"/>
-          </w:tcPr>
-          <w:p>
-            <w:r>
-              <w:t xml:space="preserve">12.11.18 erstellt </w:t>
-            </w:r>
-            <w:r>
-              <w:t>–</w:t>
-            </w:r>
-            <w:r>
-              <w:t xml:space="preserve"> Eschrich</w:t>
-            </w:r>
-          </w:p>
-          <w:p>
-            <w:r>
-              <w:t>15.11.18 kleine Anpassungen - Hausler</w:t>
-            </w:r>
-          </w:p>
-        </w:tc>
-      </w:tr>
-      <w:tr>
-        <w:tc>
-          <w:tcPr>
-            <w:tcW w:w="2695" w:type="dxa"/>
-          </w:tcPr>
-          <w:p>
-            <w:r>
-              <w:lastRenderedPageBreak/>
-              <w:t>Sonstiges, Anmerkungen</w:t>
-            </w:r>
-          </w:p>
-        </w:tc>
-        <w:tc>
-          <w:tcPr>
-            <w:tcW w:w="6321" w:type="dxa"/>
-          </w:tcPr>
-          <w:p>
-            <w:r>
-              <w:t>-</w:t>
-            </w:r>
-          </w:p>
-        </w:tc>
-      </w:tr>
-      <w:tr>
-        <w:tc>
-          <w:tcPr>
-            <w:tcW w:w="2695" w:type="dxa"/>
-          </w:tcPr>
-          <w:p>
-            <w:r>
-              <w:t>Nam</w:t>
-            </w:r>
-            <w:r>
-              <w:t>e</w:t>
-            </w:r>
-            <w:r>
-              <w:t>:</w:t>
-            </w:r>
-          </w:p>
-        </w:tc>
-        <w:tc>
-          <w:tcPr>
-            <w:tcW w:w="6321" w:type="dxa"/>
-          </w:tcPr>
-          <w:p>
-            <w:r>
-              <w:t>9. Hilfe</w:t>
-            </w:r>
-          </w:p>
-        </w:tc>
-      </w:tr>
-      <w:tr>
-        <w:tc>
-          <w:tcPr>
-            <w:tcW w:w="2695" w:type="dxa"/>
-          </w:tcPr>
-          <w:p>
-            <w:r>
-              <w:t>Kurzbeschreibung:</w:t>
-            </w:r>
-          </w:p>
-        </w:tc>
-        <w:tc>
-          <w:tcPr>
-            <w:tcW w:w="6321" w:type="dxa"/>
-          </w:tcPr>
-          <w:p>
-            <w:r>
-              <w:t>Dem Nutzer werden alle möglichen Kommandos vorgelesen.</w:t>
-            </w:r>
-          </w:p>
-        </w:tc>
-      </w:tr>
-      <w:tr>
-        <w:tc>
-          <w:tcPr>
-            <w:tcW w:w="2695" w:type="dxa"/>
-          </w:tcPr>
-          <w:p>
-            <w:r>
-              <w:t>Akteure:</w:t>
-            </w:r>
-          </w:p>
-        </w:tc>
-        <w:tc>
-          <w:tcPr>
-            <w:tcW w:w="6321" w:type="dxa"/>
-          </w:tcPr>
-          <w:p>
-            <w:r>
-              <w:t>Nutzer</w:t>
-            </w:r>
-          </w:p>
-        </w:tc>
-      </w:tr>
-      <w:tr>
-        <w:tc>
-          <w:tcPr>
-            <w:tcW w:w="2695" w:type="dxa"/>
-          </w:tcPr>
-          <w:p>
-            <w:r>
-              <w:t>Auslöser:</w:t>
-            </w:r>
-          </w:p>
-        </w:tc>
-        <w:tc>
-          <w:tcPr>
-            <w:tcW w:w="6321" w:type="dxa"/>
-          </w:tcPr>
-          <w:p>
-            <w:r>
-              <w:t>Der Nutzer bittet um Hilfe</w:t>
-            </w:r>
-            <w:r>
-              <w:t>.</w:t>
-            </w:r>
-          </w:p>
-        </w:tc>
-      </w:tr>
-      <w:tr>
-        <w:tc>
-          <w:tcPr>
-            <w:tcW w:w="2695" w:type="dxa"/>
-          </w:tcPr>
-          <w:p>
-            <w:r>
-              <w:t>Vorbedingungen:</w:t>
-            </w:r>
-          </w:p>
-        </w:tc>
-        <w:tc>
-          <w:tcPr>
-            <w:tcW w:w="6321" w:type="dxa"/>
-          </w:tcPr>
-          <w:p>
-            <w:r>
-              <w:t>-</w:t>
-            </w:r>
-          </w:p>
-        </w:tc>
-      </w:tr>
-      <w:tr>
-        <w:tc>
-          <w:tcPr>
-            <w:tcW w:w="2695" w:type="dxa"/>
-          </w:tcPr>
-          <w:p>
-            <w:r>
-              <w:t>Eingehende Informationen:</w:t>
-            </w:r>
-          </w:p>
-        </w:tc>
-        <w:tc>
-          <w:tcPr>
-            <w:tcW w:w="6321" w:type="dxa"/>
-          </w:tcPr>
-          <w:p>
-            <w:r>
-              <w:t>-</w:t>
-            </w:r>
-          </w:p>
-        </w:tc>
-      </w:tr>
-      <w:tr>
-        <w:tc>
-          <w:tcPr>
-            <w:tcW w:w="2695" w:type="dxa"/>
-          </w:tcPr>
-          <w:p>
-            <w:r>
-              <w:t>Ergebnisse:</w:t>
-            </w:r>
-          </w:p>
-        </w:tc>
-        <w:tc>
-          <w:tcPr>
-            <w:tcW w:w="6321" w:type="dxa"/>
-          </w:tcPr>
-          <w:p>
-            <w:r>
-              <w:t>Ausgabe aller Kommandos.</w:t>
-            </w:r>
-          </w:p>
-        </w:tc>
-      </w:tr>
-      <w:tr>
-        <w:tc>
-          <w:tcPr>
-            <w:tcW w:w="2695" w:type="dxa"/>
-          </w:tcPr>
-          <w:p>
-            <w:r>
-              <w:t>Ablauf:</w:t>
-            </w:r>
-          </w:p>
-        </w:tc>
-        <w:tc>
-          <w:tcPr>
-            <w:tcW w:w="6321" w:type="dxa"/>
-          </w:tcPr>
-          <w:p>
-            <w:r>
-              <w:t>1. Äußerungen a</w:t>
-            </w:r>
-            <w:r>
-              <w:t>nalysieren</w:t>
+            <w:r>
+              <w:t>1. Äußerungen analysieren</w:t>
             </w:r>
           </w:p>
           <w:p>
@@ -4170,6 +4249,8 @@
       <w:pPr>
         <w:spacing w:after="0"/>
       </w:pPr>
+      <w:bookmarkStart w:id="0" w:name="_GoBack"/>
+      <w:bookmarkEnd w:id="0"/>
     </w:p>
     <w:tbl>
       <w:tblPr>
@@ -4188,6 +4269,7 @@
           </w:tcPr>
           <w:p>
             <w:r>
+              <w:lastRenderedPageBreak/>
               <w:t>Name:</w:t>
             </w:r>
           </w:p>
@@ -4381,8 +4463,6 @@
             <w:r>
               <w:t>1. Äußerungen a</w:t>
             </w:r>
-            <w:bookmarkStart w:id="0" w:name="_GoBack"/>
-            <w:bookmarkEnd w:id="0"/>
             <w:r>
               <w:t>nalysieren</w:t>
             </w:r>

</xml_diff>